<commit_message>
Added use case, activity, class and sequence diagram to the final project documentation
</commit_message>
<xml_diff>
--- a/Project Proposal/Final Project Document.docx
+++ b/Project Proposal/Final Project Document.docx
@@ -12273,8 +12273,139 @@
       <w:r>
         <w:t xml:space="preserve">In the face and eye detection process, </w:t>
       </w:r>
-      <w:bookmarkStart w:id="75" w:name="_GoBack"/>
-      <w:bookmarkEnd w:id="75"/>
+      <w:r>
+        <w:t xml:space="preserve">the integrated web camera will capture the live video stream. Video stream is a sequence of image frames and in this </w:t>
+      </w:r>
+      <w:r>
+        <w:t>process</w:t>
+      </w:r>
+      <w:r>
+        <w:t xml:space="preserve"> all the </w:t>
+      </w:r>
+      <w:r>
+        <w:t xml:space="preserve">image frames are distinguished from the video stream. Each of the image frames are converted to gray images (which is also known as gray-scaling) so that the noise will be removed from the color images and it will ease the computational process of those images. Grey-scaling will also eliminate all the unwanted color </w:t>
+      </w:r>
+      <w:r>
+        <w:t>channels,</w:t>
+      </w:r>
+      <w:r>
+        <w:t xml:space="preserve"> so it will reduce the time to process images. </w:t>
+      </w:r>
+      <w:r>
+        <w:t>Once the images ha</w:t>
+      </w:r>
+      <w:r>
+        <w:t>ve</w:t>
+      </w:r>
+      <w:r>
+        <w:t xml:space="preserve"> been converted to gray-scaled images the simulation uses the existing </w:t>
+      </w:r>
+      <w:proofErr w:type="spellStart"/>
+      <w:r>
+        <w:t>HaarCascade</w:t>
+      </w:r>
+      <w:proofErr w:type="spellEnd"/>
+      <w:r>
+        <w:t xml:space="preserve"> face and eye datasets in order to process the gray-scaled images to </w:t>
+      </w:r>
+      <w:r>
+        <w:t xml:space="preserve">detect the face and opened-eyes. </w:t>
+      </w:r>
+      <w:r>
+        <w:t>First it tries to detect the face in the image and if the simulation couldn’t detect the face it grabs the next image frame</w:t>
+      </w:r>
+      <w:r>
+        <w:t xml:space="preserve"> while incrementing the “closed eye count” variable</w:t>
+      </w:r>
+      <w:r>
+        <w:t xml:space="preserve">. If the face is detected the system makes sure that the detected face count is exactly one. This is since we are not interested in multiple face detection in this particular simulation. </w:t>
+      </w:r>
+      <w:r>
+        <w:t xml:space="preserve">When the face is detected, the simulation will start detection of both left and rights eyes. </w:t>
+      </w:r>
+      <w:r>
+        <w:t xml:space="preserve">If the eyes are not detected “closed eye count” variable is </w:t>
+      </w:r>
+      <w:r>
+        <w:t>incremented, and it will move to the next image frame in the sequence. If both eyes are detected, then the system will draw a rectangular box around the face as well as the eyes to denote that the eyes have been detected by the system. This process continuously occurs until the simulation is forcefully terminated by the driver</w:t>
+      </w:r>
+      <w:r>
+        <w:t>.</w:t>
+      </w:r>
+      <w:r>
+        <w:t xml:space="preserve"> </w:t>
+      </w:r>
+    </w:p>
+    <w:p>
+      <w:pPr>
+        <w:spacing w:after="160" w:line="276" w:lineRule="auto"/>
+      </w:pPr>
+      <w:r>
+        <w:t xml:space="preserve">Warning generation process runs on a separate thread in the simulation. First it checks whether the current seconds spent in the process is equal to the warning sequence selected by the driver. If not, the simulation doesn’t do anything. But if it’s the selected warning sequence by the driver </w:t>
+      </w:r>
+      <w:r>
+        <w:t>then the simulation calculates the actual closed-eye percentage for that time sequence as below.</w:t>
+      </w:r>
+    </w:p>
+    <w:p>
+      <w:pPr>
+        <w:spacing w:after="160" w:line="276" w:lineRule="auto"/>
+        <w:jc w:val="center"/>
+        <w:rPr>
+          <w:b/>
+          <w:i/>
+        </w:rPr>
+      </w:pPr>
+      <w:r>
+        <w:rPr>
+          <w:b/>
+          <w:i/>
+        </w:rPr>
+        <w:t>Actual closed-eye percentage (%) = (number of frames with closed eyes/total frames) * 100</w:t>
+      </w:r>
+    </w:p>
+    <w:p>
+      <w:pPr>
+        <w:spacing w:after="160" w:line="276" w:lineRule="auto"/>
+      </w:pPr>
+      <w:r>
+        <w:t xml:space="preserve">If the actual closed-eye percentage rate is </w:t>
+      </w:r>
+      <w:r>
+        <w:t>greater</w:t>
+      </w:r>
+      <w:r>
+        <w:t xml:space="preserve"> than or equal to driver customized closed-eye percentage rate, then the </w:t>
+      </w:r>
+      <w:r>
+        <w:t>alarm will be generated. Otherwise the alarm will be stopped. Last but not least</w:t>
+      </w:r>
+      <w:r>
+        <w:t>,</w:t>
+      </w:r>
+      <w:r>
+        <w:t xml:space="preserve"> the system will also write all the driver statistics to a file as an added value</w:t>
+      </w:r>
+      <w:r>
+        <w:t xml:space="preserve"> </w:t>
+      </w:r>
+      <w:r>
+        <w:t xml:space="preserve">so that these data can be used for machine learning purposes </w:t>
+      </w:r>
+      <w:r>
+        <w:t>as future enhancements</w:t>
+      </w:r>
+      <w:r>
+        <w:t xml:space="preserve"> of this simulation</w:t>
+      </w:r>
+      <w:r>
+        <w:t>.</w:t>
+      </w:r>
+    </w:p>
+    <w:p>
+      <w:pPr>
+        <w:spacing w:after="160" w:line="276" w:lineRule="auto"/>
+      </w:pPr>
     </w:p>
     <w:p>
       <w:pPr>
@@ -12389,10 +12520,121 @@
         <w:t>: Class Diagram</w:t>
       </w:r>
     </w:p>
-    <w:p>
-      <w:pPr>
-        <w:spacing w:after="160" w:line="259" w:lineRule="auto"/>
-        <w:jc w:val="left"/>
+    <w:p/>
+    <w:p>
+      <w:pPr>
+        <w:spacing w:line="276" w:lineRule="auto"/>
+      </w:pPr>
+      <w:r>
+        <w:t xml:space="preserve">In the simulation system, the team identified six main classes as shown in the above diagram and they are Alert, Camera, Face, Eye and </w:t>
+      </w:r>
+      <w:proofErr w:type="spellStart"/>
+      <w:r>
+        <w:t>FaceEyeTemplate</w:t>
+      </w:r>
+      <w:proofErr w:type="spellEnd"/>
+      <w:r>
+        <w:t xml:space="preserve"> and the controller. </w:t>
+      </w:r>
+      <w:r>
+        <w:t xml:space="preserve">The controller class controls all the other classes and passes all the messages from the Graphical User Interface to classes and vice versa. </w:t>
+      </w:r>
+      <w:r>
+        <w:t xml:space="preserve">Controller class more over runs concurrent processes which are warning process and face and eye detection process to produce </w:t>
+      </w:r>
+      <w:r>
+        <w:t>warnings to the driver.</w:t>
+      </w:r>
+    </w:p>
+    <w:p>
+      <w:pPr>
+        <w:spacing w:line="276" w:lineRule="auto"/>
+      </w:pPr>
+    </w:p>
+    <w:p>
+      <w:pPr>
+        <w:spacing w:line="276" w:lineRule="auto"/>
+      </w:pPr>
+      <w:r>
+        <w:t xml:space="preserve">Camera class is responsible mostly for the web camera related </w:t>
+      </w:r>
+      <w:r>
+        <w:t>functionalities such as accessing camera and live video stream, chopping live video stream into image frames, gray scaling etc.</w:t>
+      </w:r>
+    </w:p>
+    <w:p>
+      <w:pPr>
+        <w:spacing w:line="276" w:lineRule="auto"/>
+      </w:pPr>
+    </w:p>
+    <w:p>
+      <w:pPr>
+        <w:spacing w:line="276" w:lineRule="auto"/>
+      </w:pPr>
+      <w:proofErr w:type="spellStart"/>
+      <w:r>
+        <w:t>FaceEyeTemplate</w:t>
+      </w:r>
+      <w:proofErr w:type="spellEnd"/>
+      <w:r>
+        <w:t xml:space="preserve"> class is responsible for loading the </w:t>
+      </w:r>
+      <w:proofErr w:type="spellStart"/>
+      <w:r>
+        <w:t>Haar</w:t>
+      </w:r>
+      <w:proofErr w:type="spellEnd"/>
+      <w:r>
+        <w:t xml:space="preserve"> </w:t>
+      </w:r>
+      <w:r>
+        <w:t xml:space="preserve">Cascade face and eye datasets to the simulation system. </w:t>
+      </w:r>
+    </w:p>
+    <w:p>
+      <w:pPr>
+        <w:spacing w:line="276" w:lineRule="auto"/>
+      </w:pPr>
+    </w:p>
+    <w:p>
+      <w:pPr>
+        <w:spacing w:line="276" w:lineRule="auto"/>
+      </w:pPr>
+      <w:r>
+        <w:t xml:space="preserve">Face and Eye classes are accountable for face and eye detection processes respectively while the Alert class </w:t>
+      </w:r>
+      <w:r>
+        <w:t xml:space="preserve">creates sound alarms and write driver statistics to the text file. </w:t>
+      </w:r>
+    </w:p>
+    <w:p>
+      <w:pPr>
+        <w:spacing w:line="276" w:lineRule="auto"/>
+      </w:pPr>
+    </w:p>
+    <w:p>
+      <w:pPr>
+        <w:spacing w:line="276" w:lineRule="auto"/>
+      </w:pPr>
+      <w:r>
+        <w:t xml:space="preserve">Each of the </w:t>
+      </w:r>
+      <w:r>
+        <w:t>above-mentioned</w:t>
+      </w:r>
+      <w:r>
+        <w:t xml:space="preserve"> classes ha</w:t>
+      </w:r>
+      <w:r>
+        <w:t>ve</w:t>
+      </w:r>
+      <w:r>
+        <w:t xml:space="preserve"> a “one-to-one” relationship with the controller. </w:t>
+      </w:r>
+    </w:p>
+    <w:p/>
+    <w:p>
+      <w:pPr>
         <w:sectPr>
           <w:pgSz w:w="11906" w:h="16838"/>
           <w:pgMar w:top="1440" w:right="1440" w:bottom="1440" w:left="1440" w:header="708" w:footer="708" w:gutter="0"/>
@@ -12513,6 +12755,124 @@
     </w:p>
     <w:p>
       <w:pPr>
+        <w:spacing w:after="160" w:line="276" w:lineRule="auto"/>
+      </w:pPr>
+      <w:r>
+        <w:lastRenderedPageBreak/>
+        <w:t xml:space="preserve">When the driver is navigated to the Graphical User Interface of the simulation system </w:t>
+      </w:r>
+      <w:r>
+        <w:t>he/she can perform 3 main tasks. They are select</w:t>
+      </w:r>
+      <w:r>
+        <w:t>ion of</w:t>
+      </w:r>
+      <w:r>
+        <w:t xml:space="preserve"> closed eye percentage rate, select</w:t>
+      </w:r>
+      <w:r>
+        <w:t>ion of</w:t>
+      </w:r>
+      <w:r>
+        <w:t xml:space="preserve"> warning sequence and start the detection process by clicking on the “Start” button.</w:t>
+      </w:r>
+      <w:r>
+        <w:t xml:space="preserve"> </w:t>
+      </w:r>
+      <w:r>
+        <w:t>After starting the detection process Main controller becomes responsible of the whole simulation.</w:t>
+      </w:r>
+    </w:p>
+    <w:p>
+      <w:pPr>
+        <w:spacing w:after="160" w:line="276" w:lineRule="auto"/>
+      </w:pPr>
+      <w:proofErr w:type="spellStart"/>
+      <w:r>
+        <w:t>MainController</w:t>
+      </w:r>
+      <w:proofErr w:type="spellEnd"/>
+      <w:r>
+        <w:t xml:space="preserve"> class initiates creation of objects such as Camera, Face, Eye, </w:t>
+      </w:r>
+      <w:proofErr w:type="spellStart"/>
+      <w:r>
+        <w:t>FaceEyeTemplate</w:t>
+      </w:r>
+      <w:proofErr w:type="spellEnd"/>
+      <w:r>
+        <w:t xml:space="preserve"> since these objects are accountable for different functionalities which are really important for further process of the simulation. First the controller capture</w:t>
+      </w:r>
+      <w:r>
+        <w:t>s</w:t>
+      </w:r>
+      <w:r>
+        <w:t xml:space="preserve"> the image from the live video stream and using Camera object it converts the image to a gray-scaled image.</w:t>
+      </w:r>
+      <w:r>
+        <w:t xml:space="preserve"> This gray-scaled image is then sent to the Face class and retrieved the face and the </w:t>
+      </w:r>
+      <w:r>
+        <w:t>areas of the faces are is recognized</w:t>
+      </w:r>
+      <w:r>
+        <w:t>.</w:t>
+      </w:r>
+      <w:r>
+        <w:t xml:space="preserve"> </w:t>
+      </w:r>
+      <w:r>
+        <w:t xml:space="preserve">Now the controller communicates with the Eye class to identify the eyes in the image frame and the controller identifies the area of interest for eyes in </w:t>
+      </w:r>
+      <w:r>
+        <w:t>it</w:t>
+      </w:r>
+      <w:r>
+        <w:t>.</w:t>
+      </w:r>
+      <w:r>
+        <w:t xml:space="preserve"> When eyes are detected the controller draws a red rectangle </w:t>
+      </w:r>
+      <w:r>
+        <w:t xml:space="preserve">around the face and both eyes so that it will give an idea to the </w:t>
+      </w:r>
+      <w:r>
+        <w:t>user.</w:t>
+      </w:r>
+      <w:r>
+        <w:t xml:space="preserve"> </w:t>
+      </w:r>
+    </w:p>
+    <w:p>
+      <w:pPr>
+        <w:spacing w:after="160" w:line="276" w:lineRule="auto"/>
+        <w:rPr>
+          <w:rFonts w:asciiTheme="majorHAnsi" w:eastAsiaTheme="majorEastAsia" w:hAnsiTheme="majorHAnsi" w:cstheme="majorBidi"/>
+          <w:b/>
+          <w:sz w:val="28"/>
+          <w:szCs w:val="32"/>
+        </w:rPr>
+      </w:pPr>
+      <w:proofErr w:type="spellStart"/>
+      <w:r>
+        <w:t>MainController</w:t>
+      </w:r>
+      <w:proofErr w:type="spellEnd"/>
+      <w:r>
+        <w:t xml:space="preserve"> class concurrently checks the actual closed-eye percentage as described in section 4.5 and if the percentage is less than or equal to driver selected closed-eye percentage it will create an object of Alert class and generate the warnings. The statistics will be displayed in the Graphical User Interface as well</w:t>
+      </w:r>
+      <w:r>
+        <w:t xml:space="preserve"> and also it will be written to a text file</w:t>
+      </w:r>
+      <w:r>
+        <w:t>.</w:t>
+      </w:r>
+      <w:r>
+        <w:br w:type="page"/>
+      </w:r>
+    </w:p>
+    <w:p>
+      <w:pPr>
         <w:pStyle w:val="Heading1"/>
       </w:pPr>
       <w:r>
@@ -12537,7 +12897,7 @@
         <w:pStyle w:val="Heading2"/>
         <w:spacing w:after="240"/>
       </w:pPr>
-      <w:bookmarkStart w:id="76" w:name="_Toc515265478"/>
+      <w:bookmarkStart w:id="75" w:name="_Toc515265478"/>
       <w:r>
         <w:t>5</w:t>
       </w:r>
@@ -12547,7 +12907,7 @@
       <w:r>
         <w:t xml:space="preserve"> of risks associated with the proposed project</w:t>
       </w:r>
-      <w:bookmarkEnd w:id="76"/>
+      <w:bookmarkEnd w:id="75"/>
     </w:p>
     <w:p>
       <w:pPr>
@@ -12845,14 +13205,14 @@
         <w:pStyle w:val="Heading2"/>
         <w:spacing w:after="240"/>
       </w:pPr>
-      <w:bookmarkStart w:id="77" w:name="_Toc515265479"/>
+      <w:bookmarkStart w:id="76" w:name="_Toc515265479"/>
       <w:r>
         <w:t>5</w:t>
       </w:r>
       <w:r>
         <w:t>.2 Risk Matrix</w:t>
       </w:r>
-      <w:bookmarkEnd w:id="77"/>
+      <w:bookmarkEnd w:id="76"/>
     </w:p>
     <w:p>
       <w:pPr>
@@ -12868,7 +13228,7 @@
         <w:keepNext/>
         <w:spacing w:before="120"/>
       </w:pPr>
-      <w:bookmarkStart w:id="78" w:name="_Toc515265423"/>
+      <w:bookmarkStart w:id="77" w:name="_Toc515265423"/>
       <w:r>
         <w:t xml:space="preserve">Table </w:t>
       </w:r>
@@ -12902,7 +13262,7 @@
       <w:r>
         <w:t>atrix</w:t>
       </w:r>
-      <w:bookmarkEnd w:id="78"/>
+      <w:bookmarkEnd w:id="77"/>
     </w:p>
     <w:tbl>
       <w:tblPr>
@@ -13661,7 +14021,7 @@
         <w:keepNext/>
         <w:spacing w:before="240"/>
       </w:pPr>
-      <w:bookmarkStart w:id="79" w:name="_Toc515265424"/>
+      <w:bookmarkStart w:id="78" w:name="_Toc515265424"/>
       <w:r>
         <w:t xml:space="preserve">Table </w:t>
       </w:r>
@@ -13689,7 +14049,7 @@
       <w:r>
         <w:t>Risk color codes</w:t>
       </w:r>
-      <w:bookmarkEnd w:id="79"/>
+      <w:bookmarkEnd w:id="78"/>
     </w:p>
     <w:tbl>
       <w:tblPr>
@@ -13983,7 +14343,7 @@
         <w:pStyle w:val="Heading2"/>
         <w:spacing w:before="240"/>
       </w:pPr>
-      <w:bookmarkStart w:id="80" w:name="_Toc515265480"/>
+      <w:bookmarkStart w:id="79" w:name="_Toc515265480"/>
       <w:r>
         <w:lastRenderedPageBreak/>
         <w:t>5</w:t>
@@ -13997,7 +14357,7 @@
       <w:r>
         <w:t xml:space="preserve"> Risk Mitigation</w:t>
       </w:r>
-      <w:bookmarkEnd w:id="80"/>
+      <w:bookmarkEnd w:id="79"/>
     </w:p>
     <w:p>
       <w:pPr>
@@ -14671,7 +15031,7 @@
       <w:r>
         <w:t xml:space="preserve"> </w:t>
       </w:r>
-      <w:bookmarkStart w:id="81" w:name="_Toc515265425"/>
+      <w:bookmarkStart w:id="80" w:name="_Toc515265425"/>
       <w:r>
         <w:t xml:space="preserve">Table </w:t>
       </w:r>
@@ -14705,7 +15065,7 @@
       <w:r>
         <w:t>itigation</w:t>
       </w:r>
-      <w:bookmarkEnd w:id="81"/>
+      <w:bookmarkEnd w:id="80"/>
     </w:p>
     <w:p>
       <w:pPr>
@@ -14720,16 +15080,51 @@
     <w:p>
       <w:pPr>
         <w:pStyle w:val="Heading1"/>
+      </w:pPr>
+      <w:bookmarkStart w:id="81" w:name="_Toc511323649"/>
+      <w:bookmarkStart w:id="82" w:name="_Toc515265481"/>
+      <w:r>
+        <w:lastRenderedPageBreak/>
+        <w:t xml:space="preserve">6. </w:t>
+      </w:r>
+      <w:r>
+        <w:t>IMPLEMENTATION</w:t>
+      </w:r>
+    </w:p>
+    <w:p/>
+    <w:p>
+      <w:r>
+        <w:t xml:space="preserve"> </w:t>
+      </w:r>
+      <w:bookmarkStart w:id="83" w:name="_GoBack"/>
+      <w:bookmarkEnd w:id="83"/>
+    </w:p>
+    <w:p>
+      <w:pPr>
+        <w:spacing w:after="160" w:line="259" w:lineRule="auto"/>
+        <w:jc w:val="left"/>
+        <w:rPr>
+          <w:rFonts w:asciiTheme="majorHAnsi" w:eastAsiaTheme="majorEastAsia" w:hAnsiTheme="majorHAnsi" w:cstheme="majorBidi"/>
+          <w:b/>
+          <w:sz w:val="28"/>
+          <w:szCs w:val="32"/>
+        </w:rPr>
+      </w:pPr>
+      <w:r>
+        <w:br w:type="page"/>
+      </w:r>
+    </w:p>
+    <w:p>
+      <w:pPr>
+        <w:pStyle w:val="Heading1"/>
         <w:spacing w:after="0"/>
       </w:pPr>
-      <w:bookmarkStart w:id="82" w:name="_Toc511323649"/>
-      <w:bookmarkStart w:id="83" w:name="_Toc515265481"/>
       <w:r>
         <w:lastRenderedPageBreak/>
         <w:t>REFERENCES</w:t>
       </w:r>
+      <w:bookmarkEnd w:id="81"/>
       <w:bookmarkEnd w:id="82"/>
-      <w:bookmarkEnd w:id="83"/>
     </w:p>
     <w:sdt>
       <w:sdtPr>
@@ -20257,7 +20652,7 @@
 </file>
 
 <file path=customXml/itemProps1.xml><?xml version="1.0" encoding="utf-8"?>
-<ds:datastoreItem xmlns:ds="http://schemas.openxmlformats.org/officeDocument/2006/customXml" ds:itemID="{BF46F33A-3206-46B1-B5D8-A693178198F5}">
+<ds:datastoreItem xmlns:ds="http://schemas.openxmlformats.org/officeDocument/2006/customXml" ds:itemID="{BDDDCF3F-483F-4D15-A37E-F0AC4267FA29}">
   <ds:schemaRefs>
     <ds:schemaRef ds:uri="http://schemas.openxmlformats.org/officeDocument/2006/bibliography"/>
   </ds:schemaRefs>

</xml_diff>